<commit_message>
export to docx dones
dones for now
</commit_message>
<xml_diff>
--- a/public/doc/Syllabus-Template.docx
+++ b/public/doc/Syllabus-Template.docx
@@ -1,6 +1,6 @@
 
 <file path=word/document.xml><?xml version="1.0" encoding="utf-8"?>
-<w:document xmlns:wpc="http://schemas.microsoft.com/office/word/2010/wordprocessingCanvas" xmlns:mc="http://schemas.openxmlformats.org/markup-compatibility/2006" xmlns:o="urn:schemas-microsoft-com:office:office" xmlns:r="http://schemas.openxmlformats.org/officeDocument/2006/relationships" xmlns:m="http://schemas.openxmlformats.org/officeDocument/2006/math" xmlns:v="urn:schemas-microsoft-com:vml" xmlns:wp14="http://schemas.microsoft.com/office/word/2010/wordprocessingDrawing" xmlns:wp="http://schemas.openxmlformats.org/drawingml/2006/wordprocessingDrawing" xmlns:w10="urn:schemas-microsoft-com:office:word" xmlns:w="http://schemas.openxmlformats.org/wordprocessingml/2006/main" xmlns:w14="http://schemas.microsoft.com/office/word/2010/wordml" xmlns:w15="http://schemas.microsoft.com/office/word/2012/wordml" xmlns:wpg="http://schemas.microsoft.com/office/word/2010/wordprocessingGroup" xmlns:wpi="http://schemas.microsoft.com/office/word/2010/wordprocessingInk" xmlns:wne="http://schemas.microsoft.com/office/word/2006/wordml" xmlns:wps="http://schemas.microsoft.com/office/word/2010/wordprocessingShape" mc:Ignorable="w14 w15 wp14">
+<w:document xmlns:wpc="http://schemas.microsoft.com/office/word/2010/wordprocessingCanvas" xmlns:cx="http://schemas.microsoft.com/office/drawing/2014/chartex" xmlns:cx1="http://schemas.microsoft.com/office/drawing/2015/9/8/chartex" xmlns:cx2="http://schemas.microsoft.com/office/drawing/2015/10/21/chartex" xmlns:cx3="http://schemas.microsoft.com/office/drawing/2016/5/9/chartex" xmlns:cx4="http://schemas.microsoft.com/office/drawing/2016/5/10/chartex" xmlns:cx5="http://schemas.microsoft.com/office/drawing/2016/5/11/chartex" xmlns:cx6="http://schemas.microsoft.com/office/drawing/2016/5/12/chartex" xmlns:cx7="http://schemas.microsoft.com/office/drawing/2016/5/13/chartex" xmlns:cx8="http://schemas.microsoft.com/office/drawing/2016/5/14/chartex" xmlns:mc="http://schemas.openxmlformats.org/markup-compatibility/2006" xmlns:aink="http://schemas.microsoft.com/office/drawing/2016/ink" xmlns:am3d="http://schemas.microsoft.com/office/drawing/2017/model3d" xmlns:o="urn:schemas-microsoft-com:office:office" xmlns:oel="http://schemas.microsoft.com/office/2019/extlst" xmlns:r="http://schemas.openxmlformats.org/officeDocument/2006/relationships" xmlns:m="http://schemas.openxmlformats.org/officeDocument/2006/math" xmlns:v="urn:schemas-microsoft-com:vml" xmlns:wp14="http://schemas.microsoft.com/office/word/2010/wordprocessingDrawing" xmlns:wp="http://schemas.openxmlformats.org/drawingml/2006/wordprocessingDrawing" xmlns:w10="urn:schemas-microsoft-com:office:word" xmlns:w="http://schemas.openxmlformats.org/wordprocessingml/2006/main" xmlns:w14="http://schemas.microsoft.com/office/word/2010/wordml" xmlns:w15="http://schemas.microsoft.com/office/word/2012/wordml" xmlns:w16cex="http://schemas.microsoft.com/office/word/2018/wordml/cex" xmlns:w16cid="http://schemas.microsoft.com/office/word/2016/wordml/cid" xmlns:w16="http://schemas.microsoft.com/office/word/2018/wordml" xmlns:w16du="http://schemas.microsoft.com/office/word/2023/wordml/word16du" xmlns:w16sdtdh="http://schemas.microsoft.com/office/word/2020/wordml/sdtdatahash" xmlns:w16se="http://schemas.microsoft.com/office/word/2015/wordml/symex" xmlns:wpg="http://schemas.microsoft.com/office/word/2010/wordprocessingGroup" xmlns:wpi="http://schemas.microsoft.com/office/word/2010/wordprocessingInk" xmlns:wne="http://schemas.microsoft.com/office/word/2006/wordml" xmlns:wps="http://schemas.microsoft.com/office/word/2010/wordprocessingShape" mc:Ignorable="w14 w15 w16se w16cid w16 w16cex w16sdtdh w16du wp14">
   <w:body>
     <w:tbl>
       <w:tblPr>
@@ -3534,49 +3534,743 @@
                   <w:pPr>
                     <w:spacing w:after="0" w:line="240" w:lineRule="auto"/>
                     <w:rPr>
-                      <w:rFonts w:ascii="Times New Roman" w:hAnsi="Times New Roman" w:cs="Times New Roman"/>
-                      <w:bCs/>
-                    </w:rPr>
-                  </w:pPr>
-                  <w:r>
-                    <w:rPr>
-                      <w:rFonts w:ascii="Times New Roman" w:hAnsi="Times New Roman" w:cs="Times New Roman"/>
-                      <w:bCs/>
-                    </w:rPr>
-                    <w:t>${syll_course_requirements_10} ${syll_course_requirements_11} ${syll_course_requirements_12} ${syll_course_requirements_13}</w:t>
-                  </w:r>
-                </w:p>
-                <w:p>
-                  <w:pPr>
-                    <w:spacing w:after="0" w:line="240" w:lineRule="auto"/>
-                    <w:rPr>
-                      <w:rFonts w:ascii="Times New Roman" w:hAnsi="Times New Roman" w:cs="Times New Roman"/>
-                      <w:bCs/>
-                    </w:rPr>
-                  </w:pPr>
-                  <w:r>
-                    <w:rPr>
-                      <w:rFonts w:ascii="Times New Roman" w:hAnsi="Times New Roman" w:cs="Times New Roman"/>
-                      <w:bCs/>
-                    </w:rPr>
-                    <w:t>${syll_course_requirements_14} ${syll_course_requirements_15} ${syll_course_requirements_16} ${syll_course_requirements_17}</w:t>
-                  </w:r>
-                </w:p>
-                <w:p>
-                  <w:pPr>
-                    <w:spacing w:after="0" w:line="240" w:lineRule="auto"/>
-                    <w:rPr>
-                      <w:rFonts w:ascii="Times New Roman" w:hAnsi="Times New Roman" w:cs="Times New Roman"/>
-                      <w:bCs/>
-                    </w:rPr>
-                  </w:pPr>
-                  <w:r>
-                    <w:rPr>
-                      <w:rFonts w:ascii="Times New Roman" w:hAnsi="Times New Roman" w:cs="Times New Roman"/>
-                      <w:bCs/>
-                    </w:rPr>
-                    <w:t>${syll_course_requirements_18} ${syll_course_requirements_19} ${syll_course_requirements_20} ${syll_course_requirements_21}</w:t>
-                  </w:r>
+                      <w:ins w:id="0" w:author="juan valdevieso" w:date="2025-07-25T22:56:00Z" w16du:dateUtc="2025-07-25T14:56:00Z"/>
+                      <w:rFonts w:ascii="Times New Roman" w:hAnsi="Times New Roman" w:cs="Times New Roman"/>
+                      <w:bCs/>
+                    </w:rPr>
+                  </w:pPr>
+                  <w:r>
+                    <w:rPr>
+                      <w:rFonts w:ascii="Times New Roman" w:hAnsi="Times New Roman" w:cs="Times New Roman"/>
+                      <w:bCs/>
+                    </w:rPr>
+                    <w:t xml:space="preserve">${syll_course_requirements_10} </w:t>
+                  </w:r>
+                </w:p>
+                <w:p>
+                  <w:pPr>
+                    <w:spacing w:after="0" w:line="240" w:lineRule="auto"/>
+                    <w:rPr>
+                      <w:ins w:id="1" w:author="juan valdevieso" w:date="2025-07-25T22:56:00Z" w16du:dateUtc="2025-07-25T14:56:00Z"/>
+                      <w:rFonts w:ascii="Times New Roman" w:hAnsi="Times New Roman" w:cs="Times New Roman"/>
+                      <w:bCs/>
+                    </w:rPr>
+                  </w:pPr>
+                  <w:r>
+                    <w:rPr>
+                      <w:rFonts w:ascii="Times New Roman" w:hAnsi="Times New Roman" w:cs="Times New Roman"/>
+                      <w:bCs/>
+                    </w:rPr>
+                    <w:t xml:space="preserve">${syll_course_requirements_11} </w:t>
+                  </w:r>
+                </w:p>
+                <w:p>
+                  <w:pPr>
+                    <w:spacing w:after="0" w:line="240" w:lineRule="auto"/>
+                    <w:rPr>
+                      <w:ins w:id="2" w:author="juan valdevieso" w:date="2025-07-25T22:56:00Z" w16du:dateUtc="2025-07-25T14:56:00Z"/>
+                      <w:rFonts w:ascii="Times New Roman" w:hAnsi="Times New Roman" w:cs="Times New Roman"/>
+                      <w:bCs/>
+                    </w:rPr>
+                  </w:pPr>
+                  <w:r>
+                    <w:rPr>
+                      <w:rFonts w:ascii="Times New Roman" w:hAnsi="Times New Roman" w:cs="Times New Roman"/>
+                      <w:bCs/>
+                    </w:rPr>
+                    <w:t xml:space="preserve">${syll_course_requirements_12} </w:t>
+                  </w:r>
+                </w:p>
+                <w:p>
+                  <w:pPr>
+                    <w:spacing w:after="0" w:line="240" w:lineRule="auto"/>
+                    <w:rPr>
+                      <w:rFonts w:ascii="Times New Roman" w:hAnsi="Times New Roman" w:cs="Times New Roman"/>
+                      <w:bCs/>
+                    </w:rPr>
+                  </w:pPr>
+                  <w:r>
+                    <w:rPr>
+                      <w:rFonts w:ascii="Times New Roman" w:hAnsi="Times New Roman" w:cs="Times New Roman"/>
+                      <w:bCs/>
+                    </w:rPr>
+                    <w:t>${syll_course_requirements_13}</w:t>
+                  </w:r>
+                </w:p>
+                <w:p>
+                  <w:pPr>
+                    <w:spacing w:after="0" w:line="240" w:lineRule="auto"/>
+                    <w:rPr>
+                      <w:ins w:id="3" w:author="juan valdevieso" w:date="2025-07-25T22:56:00Z" w16du:dateUtc="2025-07-25T14:56:00Z"/>
+                      <w:rFonts w:ascii="Times New Roman" w:hAnsi="Times New Roman" w:cs="Times New Roman"/>
+                      <w:bCs/>
+                    </w:rPr>
+                  </w:pPr>
+                  <w:r>
+                    <w:rPr>
+                      <w:rFonts w:ascii="Times New Roman" w:hAnsi="Times New Roman" w:cs="Times New Roman"/>
+                      <w:bCs/>
+                    </w:rPr>
+                    <w:t xml:space="preserve">${syll_course_requirements_14} </w:t>
+                  </w:r>
+                </w:p>
+                <w:p>
+                  <w:pPr>
+                    <w:spacing w:after="0" w:line="240" w:lineRule="auto"/>
+                    <w:rPr>
+                      <w:ins w:id="4" w:author="juan valdevieso" w:date="2025-07-25T22:56:00Z" w16du:dateUtc="2025-07-25T14:56:00Z"/>
+                      <w:rFonts w:ascii="Times New Roman" w:hAnsi="Times New Roman" w:cs="Times New Roman"/>
+                      <w:bCs/>
+                    </w:rPr>
+                  </w:pPr>
+                  <w:r>
+                    <w:rPr>
+                      <w:rFonts w:ascii="Times New Roman" w:hAnsi="Times New Roman" w:cs="Times New Roman"/>
+                      <w:bCs/>
+                    </w:rPr>
+                    <w:t xml:space="preserve">${syll_course_requirements_15} </w:t>
+                  </w:r>
+                </w:p>
+                <w:p>
+                  <w:pPr>
+                    <w:spacing w:after="0" w:line="240" w:lineRule="auto"/>
+                    <w:rPr>
+                      <w:ins w:id="5" w:author="juan valdevieso" w:date="2025-07-25T22:56:00Z" w16du:dateUtc="2025-07-25T14:56:00Z"/>
+                      <w:rFonts w:ascii="Times New Roman" w:hAnsi="Times New Roman" w:cs="Times New Roman"/>
+                      <w:bCs/>
+                    </w:rPr>
+                  </w:pPr>
+                  <w:r>
+                    <w:rPr>
+                      <w:rFonts w:ascii="Times New Roman" w:hAnsi="Times New Roman" w:cs="Times New Roman"/>
+                      <w:bCs/>
+                    </w:rPr>
+                    <w:t xml:space="preserve">${syll_course_requirements_16} </w:t>
+                  </w:r>
+                </w:p>
+                <w:p>
+                  <w:pPr>
+                    <w:spacing w:after="0" w:line="240" w:lineRule="auto"/>
+                    <w:rPr>
+                      <w:rFonts w:ascii="Times New Roman" w:hAnsi="Times New Roman" w:cs="Times New Roman"/>
+                      <w:bCs/>
+                    </w:rPr>
+                  </w:pPr>
+                  <w:r>
+                    <w:rPr>
+                      <w:rFonts w:ascii="Times New Roman" w:hAnsi="Times New Roman" w:cs="Times New Roman"/>
+                      <w:bCs/>
+                    </w:rPr>
+                    <w:t>${syll_course_requirements_17}</w:t>
+                  </w:r>
+                </w:p>
+                <w:p>
+                  <w:pPr>
+                    <w:spacing w:after="0" w:line="240" w:lineRule="auto"/>
+                    <w:rPr>
+                      <w:ins w:id="6" w:author="juan valdevieso" w:date="2025-07-25T22:57:00Z" w16du:dateUtc="2025-07-25T14:57:00Z"/>
+                      <w:rFonts w:ascii="Times New Roman" w:hAnsi="Times New Roman" w:cs="Times New Roman"/>
+                      <w:bCs/>
+                    </w:rPr>
+                  </w:pPr>
+                  <w:r>
+                    <w:rPr>
+                      <w:rFonts w:ascii="Times New Roman" w:hAnsi="Times New Roman" w:cs="Times New Roman"/>
+                      <w:bCs/>
+                    </w:rPr>
+                    <w:t xml:space="preserve">${syll_course_requirements_18} </w:t>
+                  </w:r>
+                </w:p>
+                <w:p>
+                  <w:pPr>
+                    <w:spacing w:after="0" w:line="240" w:lineRule="auto"/>
+                    <w:rPr>
+                      <w:ins w:id="7" w:author="juan valdevieso" w:date="2025-07-25T22:57:00Z" w16du:dateUtc="2025-07-25T14:57:00Z"/>
+                      <w:rFonts w:ascii="Times New Roman" w:hAnsi="Times New Roman" w:cs="Times New Roman"/>
+                      <w:bCs/>
+                    </w:rPr>
+                  </w:pPr>
+                  <w:r>
+                    <w:rPr>
+                      <w:rFonts w:ascii="Times New Roman" w:hAnsi="Times New Roman" w:cs="Times New Roman"/>
+                      <w:bCs/>
+                    </w:rPr>
+                    <w:t xml:space="preserve">${syll_course_requirements_19} </w:t>
+                  </w:r>
+                </w:p>
+                <w:p>
+                  <w:pPr>
+                    <w:spacing w:after="0" w:line="240" w:lineRule="auto"/>
+                    <w:rPr>
+                      <w:ins w:id="8" w:author="juan valdevieso" w:date="2025-07-25T22:57:00Z" w16du:dateUtc="2025-07-25T14:57:00Z"/>
+                      <w:rFonts w:ascii="Times New Roman" w:hAnsi="Times New Roman" w:cs="Times New Roman"/>
+                      <w:bCs/>
+                    </w:rPr>
+                  </w:pPr>
+                  <w:r>
+                    <w:rPr>
+                      <w:rFonts w:ascii="Times New Roman" w:hAnsi="Times New Roman" w:cs="Times New Roman"/>
+                      <w:bCs/>
+                    </w:rPr>
+                    <w:t xml:space="preserve">${syll_course_requirements_20} </w:t>
+                  </w:r>
+                </w:p>
+                <w:p>
+                  <w:pPr>
+                    <w:spacing w:after="0" w:line="240" w:lineRule="auto"/>
+                    <w:rPr>
+                      <w:rFonts w:ascii="Times New Roman" w:hAnsi="Times New Roman" w:cs="Times New Roman"/>
+                      <w:bCs/>
+                    </w:rPr>
+                  </w:pPr>
+                  <w:r>
+                    <w:rPr>
+                      <w:rFonts w:ascii="Times New Roman" w:hAnsi="Times New Roman" w:cs="Times New Roman"/>
+                      <w:bCs/>
+                    </w:rPr>
+                    <w:lastRenderedPageBreak/>
+                    <w:t>${syll_course_requirements_21}</w:t>
+                  </w:r>
+                </w:p>
+                <w:p>
+                  <w:pPr>
+                    <w:spacing w:after="0" w:line="240" w:lineRule="auto"/>
+                    <w:rPr>
+                      <w:ins w:id="9" w:author="juan valdevieso" w:date="2025-07-25T22:57:00Z" w16du:dateUtc="2025-07-25T14:57:00Z"/>
+                      <w:rFonts w:ascii="Times New Roman" w:hAnsi="Times New Roman" w:cs="Times New Roman"/>
+                      <w:bCs/>
+                    </w:rPr>
+                  </w:pPr>
+                  <w:r>
+                    <w:rPr>
+                      <w:rFonts w:ascii="Times New Roman" w:hAnsi="Times New Roman" w:cs="Times New Roman"/>
+                      <w:bCs/>
+                    </w:rPr>
+                    <w:t xml:space="preserve">${syll_course_requirements_22} </w:t>
+                  </w:r>
+                </w:p>
+                <w:p>
+                  <w:pPr>
+                    <w:spacing w:after="0" w:line="240" w:lineRule="auto"/>
+                    <w:rPr>
+                      <w:ins w:id="10" w:author="juan valdevieso" w:date="2025-07-25T22:57:00Z" w16du:dateUtc="2025-07-25T14:57:00Z"/>
+                      <w:rFonts w:ascii="Times New Roman" w:hAnsi="Times New Roman" w:cs="Times New Roman"/>
+                      <w:bCs/>
+                    </w:rPr>
+                  </w:pPr>
+                  <w:r>
+                    <w:rPr>
+                      <w:rFonts w:ascii="Times New Roman" w:hAnsi="Times New Roman" w:cs="Times New Roman"/>
+                      <w:bCs/>
+                    </w:rPr>
+                    <w:t xml:space="preserve">${syll_course_requirements_23} </w:t>
+                  </w:r>
+                </w:p>
+                <w:p>
+                  <w:pPr>
+                    <w:spacing w:after="0" w:line="240" w:lineRule="auto"/>
+                    <w:rPr>
+                      <w:ins w:id="11" w:author="juan valdevieso" w:date="2025-07-25T22:57:00Z" w16du:dateUtc="2025-07-25T14:57:00Z"/>
+                      <w:rFonts w:ascii="Times New Roman" w:hAnsi="Times New Roman" w:cs="Times New Roman"/>
+                      <w:bCs/>
+                    </w:rPr>
+                  </w:pPr>
+                  <w:r>
+                    <w:rPr>
+                      <w:rFonts w:ascii="Times New Roman" w:hAnsi="Times New Roman" w:cs="Times New Roman"/>
+                      <w:bCs/>
+                    </w:rPr>
+                    <w:t xml:space="preserve">${syll_course_requirements_24} </w:t>
+                  </w:r>
+                </w:p>
+                <w:p>
+                  <w:pPr>
+                    <w:spacing w:after="0" w:line="240" w:lineRule="auto"/>
+                    <w:rPr>
+                      <w:ins w:id="12" w:author="juan valdevieso" w:date="2025-07-25T22:57:00Z" w16du:dateUtc="2025-07-25T14:57:00Z"/>
+                      <w:rFonts w:ascii="Times New Roman" w:hAnsi="Times New Roman" w:cs="Times New Roman"/>
+                      <w:bCs/>
+                    </w:rPr>
+                  </w:pPr>
+                  <w:r>
+                    <w:rPr>
+                      <w:rFonts w:ascii="Times New Roman" w:hAnsi="Times New Roman" w:cs="Times New Roman"/>
+                      <w:bCs/>
+                    </w:rPr>
+                    <w:t xml:space="preserve">${syll_course_requirements_25} </w:t>
+                  </w:r>
+                </w:p>
+                <w:p>
+                  <w:pPr>
+                    <w:spacing w:after="0" w:line="240" w:lineRule="auto"/>
+                    <w:rPr>
+                      <w:ins w:id="13" w:author="juan valdevieso" w:date="2025-07-25T22:57:00Z" w16du:dateUtc="2025-07-25T14:57:00Z"/>
+                      <w:rFonts w:ascii="Times New Roman" w:hAnsi="Times New Roman" w:cs="Times New Roman"/>
+                      <w:bCs/>
+                    </w:rPr>
+                  </w:pPr>
+                  <w:r>
+                    <w:rPr>
+                      <w:rFonts w:ascii="Times New Roman" w:hAnsi="Times New Roman" w:cs="Times New Roman"/>
+                      <w:bCs/>
+                    </w:rPr>
+                    <w:t xml:space="preserve">${syll_course_requirements_26} </w:t>
+                  </w:r>
+                </w:p>
+                <w:p>
+                  <w:pPr>
+                    <w:spacing w:after="0" w:line="240" w:lineRule="auto"/>
+                    <w:rPr>
+                      <w:ins w:id="14" w:author="juan valdevieso" w:date="2025-07-25T22:57:00Z" w16du:dateUtc="2025-07-25T14:57:00Z"/>
+                      <w:rFonts w:ascii="Times New Roman" w:hAnsi="Times New Roman" w:cs="Times New Roman"/>
+                      <w:bCs/>
+                    </w:rPr>
+                  </w:pPr>
+                  <w:r>
+                    <w:rPr>
+                      <w:rFonts w:ascii="Times New Roman" w:hAnsi="Times New Roman" w:cs="Times New Roman"/>
+                      <w:bCs/>
+                    </w:rPr>
+                    <w:t xml:space="preserve">${syll_course_requirements_27} </w:t>
+                  </w:r>
+                </w:p>
+                <w:p>
+                  <w:pPr>
+                    <w:spacing w:after="0" w:line="240" w:lineRule="auto"/>
+                    <w:rPr>
+                      <w:ins w:id="15" w:author="juan valdevieso" w:date="2025-07-25T22:57:00Z" w16du:dateUtc="2025-07-25T14:57:00Z"/>
+                      <w:rFonts w:ascii="Times New Roman" w:hAnsi="Times New Roman" w:cs="Times New Roman"/>
+                      <w:bCs/>
+                    </w:rPr>
+                  </w:pPr>
+                  <w:r>
+                    <w:rPr>
+                      <w:rFonts w:ascii="Times New Roman" w:hAnsi="Times New Roman" w:cs="Times New Roman"/>
+                      <w:bCs/>
+                    </w:rPr>
+                    <w:t xml:space="preserve">${syll_course_requirements_28} </w:t>
+                  </w:r>
+                </w:p>
+                <w:p>
+                  <w:pPr>
+                    <w:spacing w:after="0" w:line="240" w:lineRule="auto"/>
+                    <w:rPr>
+                      <w:ins w:id="16" w:author="juan valdevieso" w:date="2025-07-25T22:57:00Z" w16du:dateUtc="2025-07-25T14:57:00Z"/>
+                      <w:rFonts w:ascii="Times New Roman" w:hAnsi="Times New Roman" w:cs="Times New Roman"/>
+                      <w:bCs/>
+                    </w:rPr>
+                  </w:pPr>
+                  <w:r>
+                    <w:rPr>
+                      <w:rFonts w:ascii="Times New Roman" w:hAnsi="Times New Roman" w:cs="Times New Roman"/>
+                      <w:bCs/>
+                    </w:rPr>
+                    <w:t xml:space="preserve">${syll_course_requirements_29} </w:t>
+                  </w:r>
+                </w:p>
+                <w:p>
+                  <w:pPr>
+                    <w:spacing w:after="0" w:line="240" w:lineRule="auto"/>
+                    <w:rPr>
+                      <w:ins w:id="17" w:author="juan valdevieso" w:date="2025-07-25T22:57:00Z" w16du:dateUtc="2025-07-25T14:57:00Z"/>
+                      <w:rFonts w:ascii="Times New Roman" w:hAnsi="Times New Roman" w:cs="Times New Roman"/>
+                      <w:bCs/>
+                    </w:rPr>
+                  </w:pPr>
+                  <w:r>
+                    <w:rPr>
+                      <w:rFonts w:ascii="Times New Roman" w:hAnsi="Times New Roman" w:cs="Times New Roman"/>
+                      <w:bCs/>
+                    </w:rPr>
+                    <w:t xml:space="preserve">${syll_course_requirements_30} </w:t>
+                  </w:r>
+                </w:p>
+                <w:p>
+                  <w:pPr>
+                    <w:spacing w:after="0" w:line="240" w:lineRule="auto"/>
+                    <w:rPr>
+                      <w:ins w:id="18" w:author="juan valdevieso" w:date="2025-07-25T22:57:00Z" w16du:dateUtc="2025-07-25T14:57:00Z"/>
+                      <w:rFonts w:ascii="Times New Roman" w:hAnsi="Times New Roman" w:cs="Times New Roman"/>
+                      <w:bCs/>
+                    </w:rPr>
+                  </w:pPr>
+                  <w:r>
+                    <w:rPr>
+                      <w:rFonts w:ascii="Times New Roman" w:hAnsi="Times New Roman" w:cs="Times New Roman"/>
+                      <w:bCs/>
+                    </w:rPr>
+                    <w:t xml:space="preserve">${syll_course_requirements_31} </w:t>
+                  </w:r>
+                </w:p>
+                <w:p>
+                  <w:pPr>
+                    <w:spacing w:after="0" w:line="240" w:lineRule="auto"/>
+                    <w:rPr>
+                      <w:ins w:id="19" w:author="juan valdevieso" w:date="2025-07-25T22:57:00Z" w16du:dateUtc="2025-07-25T14:57:00Z"/>
+                      <w:rFonts w:ascii="Times New Roman" w:hAnsi="Times New Roman" w:cs="Times New Roman"/>
+                      <w:bCs/>
+                    </w:rPr>
+                  </w:pPr>
+                  <w:r>
+                    <w:rPr>
+                      <w:rFonts w:ascii="Times New Roman" w:hAnsi="Times New Roman" w:cs="Times New Roman"/>
+                      <w:bCs/>
+                    </w:rPr>
+                    <w:t xml:space="preserve">${syll_course_requirements_32} </w:t>
+                  </w:r>
+                </w:p>
+                <w:p>
+                  <w:pPr>
+                    <w:spacing w:after="0" w:line="240" w:lineRule="auto"/>
+                    <w:rPr>
+                      <w:ins w:id="20" w:author="juan valdevieso" w:date="2025-07-25T22:57:00Z" w16du:dateUtc="2025-07-25T14:57:00Z"/>
+                      <w:rFonts w:ascii="Times New Roman" w:hAnsi="Times New Roman" w:cs="Times New Roman"/>
+                      <w:bCs/>
+                    </w:rPr>
+                  </w:pPr>
+                  <w:r>
+                    <w:rPr>
+                      <w:rFonts w:ascii="Times New Roman" w:hAnsi="Times New Roman" w:cs="Times New Roman"/>
+                      <w:bCs/>
+                    </w:rPr>
+                    <w:t xml:space="preserve">${syll_course_requirements_33} </w:t>
+                  </w:r>
+                </w:p>
+                <w:p>
+                  <w:pPr>
+                    <w:spacing w:after="0" w:line="240" w:lineRule="auto"/>
+                    <w:rPr>
+                      <w:ins w:id="21" w:author="juan valdevieso" w:date="2025-07-25T22:57:00Z" w16du:dateUtc="2025-07-25T14:57:00Z"/>
+                      <w:rFonts w:ascii="Times New Roman" w:hAnsi="Times New Roman" w:cs="Times New Roman"/>
+                      <w:bCs/>
+                    </w:rPr>
+                  </w:pPr>
+                  <w:r>
+                    <w:rPr>
+                      <w:rFonts w:ascii="Times New Roman" w:hAnsi="Times New Roman" w:cs="Times New Roman"/>
+                      <w:bCs/>
+                    </w:rPr>
+                    <w:t xml:space="preserve">${syll_course_requirements_34} </w:t>
+                  </w:r>
+                </w:p>
+                <w:p>
+                  <w:pPr>
+                    <w:spacing w:after="0" w:line="240" w:lineRule="auto"/>
+                    <w:rPr>
+                      <w:ins w:id="22" w:author="juan valdevieso" w:date="2025-07-25T22:57:00Z" w16du:dateUtc="2025-07-25T14:57:00Z"/>
+                      <w:rFonts w:ascii="Times New Roman" w:hAnsi="Times New Roman" w:cs="Times New Roman"/>
+                      <w:bCs/>
+                    </w:rPr>
+                  </w:pPr>
+                  <w:r>
+                    <w:rPr>
+                      <w:rFonts w:ascii="Times New Roman" w:hAnsi="Times New Roman" w:cs="Times New Roman"/>
+                      <w:bCs/>
+                    </w:rPr>
+                    <w:t xml:space="preserve">${syll_course_requirements_35} </w:t>
+                  </w:r>
+                </w:p>
+                <w:p>
+                  <w:pPr>
+                    <w:spacing w:after="0" w:line="240" w:lineRule="auto"/>
+                    <w:rPr>
+                      <w:ins w:id="23" w:author="juan valdevieso" w:date="2025-07-25T22:57:00Z" w16du:dateUtc="2025-07-25T14:57:00Z"/>
+                      <w:rFonts w:ascii="Times New Roman" w:hAnsi="Times New Roman" w:cs="Times New Roman"/>
+                      <w:bCs/>
+                    </w:rPr>
+                  </w:pPr>
+                  <w:r>
+                    <w:rPr>
+                      <w:rFonts w:ascii="Times New Roman" w:hAnsi="Times New Roman" w:cs="Times New Roman"/>
+                      <w:bCs/>
+                    </w:rPr>
+                    <w:t xml:space="preserve">${syll_course_requirements_36} </w:t>
+                  </w:r>
+                </w:p>
+                <w:p>
+                  <w:pPr>
+                    <w:spacing w:after="0" w:line="240" w:lineRule="auto"/>
+                    <w:rPr>
+                      <w:ins w:id="24" w:author="juan valdevieso" w:date="2025-07-25T22:57:00Z" w16du:dateUtc="2025-07-25T14:57:00Z"/>
+                      <w:rFonts w:ascii="Times New Roman" w:hAnsi="Times New Roman" w:cs="Times New Roman"/>
+                      <w:bCs/>
+                    </w:rPr>
+                  </w:pPr>
+                  <w:r>
+                    <w:rPr>
+                      <w:rFonts w:ascii="Times New Roman" w:hAnsi="Times New Roman" w:cs="Times New Roman"/>
+                      <w:bCs/>
+                    </w:rPr>
+                    <w:t xml:space="preserve">${syll_course_requirements_37} </w:t>
+                  </w:r>
+                </w:p>
+                <w:p>
+                  <w:pPr>
+                    <w:spacing w:after="0" w:line="240" w:lineRule="auto"/>
+                    <w:rPr>
+                      <w:ins w:id="25" w:author="juan valdevieso" w:date="2025-07-25T22:57:00Z" w16du:dateUtc="2025-07-25T14:57:00Z"/>
+                      <w:rFonts w:ascii="Times New Roman" w:hAnsi="Times New Roman" w:cs="Times New Roman"/>
+                      <w:bCs/>
+                    </w:rPr>
+                  </w:pPr>
+                  <w:r>
+                    <w:rPr>
+                      <w:rFonts w:ascii="Times New Roman" w:hAnsi="Times New Roman" w:cs="Times New Roman"/>
+                      <w:bCs/>
+                    </w:rPr>
+                    <w:t xml:space="preserve">${syll_course_requirements_38} </w:t>
+                  </w:r>
+                </w:p>
+                <w:p>
+                  <w:pPr>
+                    <w:spacing w:after="0" w:line="240" w:lineRule="auto"/>
+                    <w:rPr>
+                      <w:ins w:id="26" w:author="juan valdevieso" w:date="2025-07-25T22:57:00Z" w16du:dateUtc="2025-07-25T14:57:00Z"/>
+                      <w:rFonts w:ascii="Times New Roman" w:hAnsi="Times New Roman" w:cs="Times New Roman"/>
+                      <w:bCs/>
+                    </w:rPr>
+                  </w:pPr>
+                  <w:r>
+                    <w:rPr>
+                      <w:rFonts w:ascii="Times New Roman" w:hAnsi="Times New Roman" w:cs="Times New Roman"/>
+                      <w:bCs/>
+                    </w:rPr>
+                    <w:t xml:space="preserve">${syll_course_requirements_39} </w:t>
+                  </w:r>
+                </w:p>
+                <w:p>
+                  <w:pPr>
+                    <w:spacing w:after="0" w:line="240" w:lineRule="auto"/>
+                    <w:rPr>
+                      <w:ins w:id="27" w:author="juan valdevieso" w:date="2025-07-25T22:57:00Z" w16du:dateUtc="2025-07-25T14:57:00Z"/>
+                      <w:rFonts w:ascii="Times New Roman" w:hAnsi="Times New Roman" w:cs="Times New Roman"/>
+                      <w:bCs/>
+                    </w:rPr>
+                  </w:pPr>
+                  <w:r>
+                    <w:rPr>
+                      <w:rFonts w:ascii="Times New Roman" w:hAnsi="Times New Roman" w:cs="Times New Roman"/>
+                      <w:bCs/>
+                    </w:rPr>
+                    <w:t xml:space="preserve">${syll_course_requirements_40} </w:t>
+                  </w:r>
+                </w:p>
+                <w:p>
+                  <w:pPr>
+                    <w:spacing w:after="0" w:line="240" w:lineRule="auto"/>
+                    <w:rPr>
+                      <w:ins w:id="28" w:author="juan valdevieso" w:date="2025-07-25T22:57:00Z" w16du:dateUtc="2025-07-25T14:57:00Z"/>
+                      <w:rFonts w:ascii="Times New Roman" w:hAnsi="Times New Roman" w:cs="Times New Roman"/>
+                      <w:bCs/>
+                    </w:rPr>
+                  </w:pPr>
+                  <w:r>
+                    <w:rPr>
+                      <w:rFonts w:ascii="Times New Roman" w:hAnsi="Times New Roman" w:cs="Times New Roman"/>
+                      <w:bCs/>
+                    </w:rPr>
+                    <w:t xml:space="preserve">${syll_course_requirements_41} </w:t>
+                  </w:r>
+                </w:p>
+                <w:p>
+                  <w:pPr>
+                    <w:spacing w:after="0" w:line="240" w:lineRule="auto"/>
+                    <w:rPr>
+                      <w:ins w:id="29" w:author="juan valdevieso" w:date="2025-07-25T22:57:00Z" w16du:dateUtc="2025-07-25T14:57:00Z"/>
+                      <w:rFonts w:ascii="Times New Roman" w:hAnsi="Times New Roman" w:cs="Times New Roman"/>
+                      <w:bCs/>
+                    </w:rPr>
+                  </w:pPr>
+                  <w:r>
+                    <w:rPr>
+                      <w:rFonts w:ascii="Times New Roman" w:hAnsi="Times New Roman" w:cs="Times New Roman"/>
+                      <w:bCs/>
+                    </w:rPr>
+                    <w:t xml:space="preserve">${syll_course_requirements_42} </w:t>
+                  </w:r>
+                </w:p>
+                <w:p>
+                  <w:pPr>
+                    <w:spacing w:after="0" w:line="240" w:lineRule="auto"/>
+                    <w:rPr>
+                      <w:ins w:id="30" w:author="juan valdevieso" w:date="2025-07-25T22:57:00Z" w16du:dateUtc="2025-07-25T14:57:00Z"/>
+                      <w:rFonts w:ascii="Times New Roman" w:hAnsi="Times New Roman" w:cs="Times New Roman"/>
+                      <w:bCs/>
+                    </w:rPr>
+                  </w:pPr>
+                  <w:r>
+                    <w:rPr>
+                      <w:rFonts w:ascii="Times New Roman" w:hAnsi="Times New Roman" w:cs="Times New Roman"/>
+                      <w:bCs/>
+                    </w:rPr>
+                    <w:t xml:space="preserve">${syll_course_requirements_43} </w:t>
+                  </w:r>
+                </w:p>
+                <w:p>
+                  <w:pPr>
+                    <w:spacing w:after="0" w:line="240" w:lineRule="auto"/>
+                    <w:rPr>
+                      <w:ins w:id="31" w:author="juan valdevieso" w:date="2025-07-25T22:57:00Z" w16du:dateUtc="2025-07-25T14:57:00Z"/>
+                      <w:rFonts w:ascii="Times New Roman" w:hAnsi="Times New Roman" w:cs="Times New Roman"/>
+                      <w:bCs/>
+                    </w:rPr>
+                  </w:pPr>
+                  <w:r>
+                    <w:rPr>
+                      <w:rFonts w:ascii="Times New Roman" w:hAnsi="Times New Roman" w:cs="Times New Roman"/>
+                      <w:bCs/>
+                    </w:rPr>
+                    <w:t xml:space="preserve">${syll_course_requirements_44} </w:t>
+                  </w:r>
+                </w:p>
+                <w:p>
+                  <w:pPr>
+                    <w:spacing w:after="0" w:line="240" w:lineRule="auto"/>
+                    <w:rPr>
+                      <w:ins w:id="32" w:author="juan valdevieso" w:date="2025-07-25T22:57:00Z" w16du:dateUtc="2025-07-25T14:57:00Z"/>
+                      <w:rFonts w:ascii="Times New Roman" w:hAnsi="Times New Roman" w:cs="Times New Roman"/>
+                      <w:bCs/>
+                    </w:rPr>
+                  </w:pPr>
+                  <w:r>
+                    <w:rPr>
+                      <w:rFonts w:ascii="Times New Roman" w:hAnsi="Times New Roman" w:cs="Times New Roman"/>
+                      <w:bCs/>
+                    </w:rPr>
+                    <w:t xml:space="preserve">${syll_course_requirements_45} </w:t>
+                  </w:r>
+                </w:p>
+                <w:p>
+                  <w:pPr>
+                    <w:spacing w:after="0" w:line="240" w:lineRule="auto"/>
+                    <w:rPr>
+                      <w:ins w:id="33" w:author="juan valdevieso" w:date="2025-07-25T22:57:00Z" w16du:dateUtc="2025-07-25T14:57:00Z"/>
+                      <w:rFonts w:ascii="Times New Roman" w:hAnsi="Times New Roman" w:cs="Times New Roman"/>
+                      <w:bCs/>
+                    </w:rPr>
+                  </w:pPr>
+                  <w:r>
+                    <w:rPr>
+                      <w:rFonts w:ascii="Times New Roman" w:hAnsi="Times New Roman" w:cs="Times New Roman"/>
+                      <w:bCs/>
+                    </w:rPr>
+                    <w:t xml:space="preserve">${syll_course_requirements_46} </w:t>
+                  </w:r>
+                </w:p>
+                <w:p>
+                  <w:pPr>
+                    <w:spacing w:after="0" w:line="240" w:lineRule="auto"/>
+                    <w:rPr>
+                      <w:ins w:id="34" w:author="juan valdevieso" w:date="2025-07-25T22:57:00Z" w16du:dateUtc="2025-07-25T14:57:00Z"/>
+                      <w:rFonts w:ascii="Times New Roman" w:hAnsi="Times New Roman" w:cs="Times New Roman"/>
+                      <w:bCs/>
+                    </w:rPr>
+                  </w:pPr>
+                  <w:r>
+                    <w:rPr>
+                      <w:rFonts w:ascii="Times New Roman" w:hAnsi="Times New Roman" w:cs="Times New Roman"/>
+                      <w:bCs/>
+                    </w:rPr>
+                    <w:t xml:space="preserve">${syll_course_requirements_47} </w:t>
+                  </w:r>
+                </w:p>
+                <w:p>
+                  <w:pPr>
+                    <w:spacing w:after="0" w:line="240" w:lineRule="auto"/>
+                    <w:rPr>
+                      <w:ins w:id="35" w:author="juan valdevieso" w:date="2025-07-25T22:57:00Z" w16du:dateUtc="2025-07-25T14:57:00Z"/>
+                      <w:rFonts w:ascii="Times New Roman" w:hAnsi="Times New Roman" w:cs="Times New Roman"/>
+                      <w:bCs/>
+                    </w:rPr>
+                  </w:pPr>
+                  <w:r>
+                    <w:rPr>
+                      <w:rFonts w:ascii="Times New Roman" w:hAnsi="Times New Roman" w:cs="Times New Roman"/>
+                      <w:bCs/>
+                    </w:rPr>
+                    <w:t xml:space="preserve">${syll_course_requirements_48} </w:t>
+                  </w:r>
+                </w:p>
+                <w:p>
+                  <w:pPr>
+                    <w:spacing w:after="0" w:line="240" w:lineRule="auto"/>
+                    <w:rPr>
+                      <w:ins w:id="36" w:author="juan valdevieso" w:date="2025-07-25T22:58:00Z" w16du:dateUtc="2025-07-25T14:58:00Z"/>
+                      <w:rFonts w:ascii="Times New Roman" w:hAnsi="Times New Roman" w:cs="Times New Roman"/>
+                      <w:bCs/>
+                    </w:rPr>
+                  </w:pPr>
+                  <w:r>
+                    <w:rPr>
+                      <w:rFonts w:ascii="Times New Roman" w:hAnsi="Times New Roman" w:cs="Times New Roman"/>
+                      <w:bCs/>
+                    </w:rPr>
+                    <w:t xml:space="preserve">${syll_course_requirements_49} </w:t>
+                  </w:r>
+                </w:p>
+                <w:p>
+                  <w:pPr>
+                    <w:spacing w:after="0" w:line="240" w:lineRule="auto"/>
+                    <w:rPr>
+                      <w:ins w:id="37" w:author="juan valdevieso" w:date="2025-07-25T22:58:00Z" w16du:dateUtc="2025-07-25T14:58:00Z"/>
+                      <w:rFonts w:ascii="Times New Roman" w:hAnsi="Times New Roman" w:cs="Times New Roman"/>
+                      <w:bCs/>
+                    </w:rPr>
+                  </w:pPr>
+                  <w:r>
+                    <w:rPr>
+                      <w:rFonts w:ascii="Times New Roman" w:hAnsi="Times New Roman" w:cs="Times New Roman"/>
+                      <w:bCs/>
+                    </w:rPr>
+                    <w:t>${syll_course_requirements_50}</w:t>
+                  </w:r>
+                  <w:ins w:id="38" w:author="Microsoft account" w:date="2025-07-24T22:35:00Z">
+                    <w:r>
+                      <w:rPr>
+                        <w:rFonts w:ascii="Times New Roman" w:hAnsi="Times New Roman" w:cs="Times New Roman"/>
+                        <w:bCs/>
+                      </w:rPr>
+                      <w:t xml:space="preserve"> </w:t>
+                    </w:r>
+                  </w:ins>
+                </w:p>
+                <w:p>
+                  <w:pPr>
+                    <w:spacing w:after="0" w:line="240" w:lineRule="auto"/>
+                    <w:rPr>
+                      <w:ins w:id="39" w:author="Microsoft account" w:date="2025-07-24T22:35:00Z"/>
+                      <w:del w:id="40" w:author="juan valdevieso" w:date="2025-07-25T23:05:00Z" w16du:dateUtc="2025-07-25T15:05:00Z"/>
+                      <w:rFonts w:ascii="Times New Roman" w:hAnsi="Times New Roman" w:cs="Times New Roman"/>
+                      <w:bCs/>
+                    </w:rPr>
+                  </w:pPr>
+                  <w:ins w:id="41" w:author="Microsoft account" w:date="2025-07-24T22:35:00Z">
+                    <w:r>
+                      <w:rPr>
+                        <w:rFonts w:ascii="Times New Roman" w:hAnsi="Times New Roman" w:cs="Times New Roman"/>
+                        <w:bCs/>
+                      </w:rPr>
+                      <w:t>${syll_course_requirements_5</w:t>
+                    </w:r>
+                  </w:ins>
+                  <w:ins w:id="42" w:author="Microsoft account" w:date="2025-07-24T22:36:00Z">
+                    <w:r>
+                      <w:rPr>
+                        <w:rFonts w:ascii="Times New Roman" w:hAnsi="Times New Roman" w:cs="Times New Roman"/>
+                        <w:bCs/>
+                      </w:rPr>
+                      <w:t>1</w:t>
+                    </w:r>
+                  </w:ins>
+                  <w:ins w:id="43" w:author="Microsoft account" w:date="2025-07-24T22:35:00Z">
+                    <w:r>
+                      <w:rPr>
+                        <w:rFonts w:ascii="Times New Roman" w:hAnsi="Times New Roman" w:cs="Times New Roman"/>
+                        <w:bCs/>
+                      </w:rPr>
+                      <w:t>}</w:t>
+                    </w:r>
+                  </w:ins>
                 </w:p>
                 <w:p>
                   <w:pPr>
@@ -3586,21 +4280,6 @@
                       <w:b/>
                     </w:rPr>
                   </w:pPr>
-                  <w:r>
-                    <w:rPr>
-                      <w:rFonts w:ascii="Times New Roman" w:hAnsi="Times New Roman" w:cs="Times New Roman"/>
-                      <w:bCs/>
-                    </w:rPr>
-                    <w:t xml:space="preserve">${syll_course_requirements_22} ${syll_course_requirements_23} ${syll_course_requirements_24} ${syll_course_requirements_25} ${syll_course_requirements_26} ${syll_course_requirements_27} ${syll_course_requirements_28} ${syll_course_requirements_29} ${syll_course_requirements_30} ${syll_course_requirements_31} ${syll_course_requirements_32} ${syll_course_requirements_33} ${syll_course_requirements_34} ${syll_course_requirements_35} ${syll_course_requirements_36} </w:t>
-                  </w:r>
-                  <w:r>
-                    <w:rPr>
-                      <w:rFonts w:ascii="Times New Roman" w:hAnsi="Times New Roman" w:cs="Times New Roman"/>
-                      <w:bCs/>
-                    </w:rPr>
-                    <w:lastRenderedPageBreak/>
-                    <w:t>${syll_course_requirements_37} ${syll_course_requirements_38} ${syll_course_requirements_39} ${syll_course_requirements_40} ${syll_course_requirements_41} ${syll_course_requirements_42} ${syll_course_requirements_43} ${syll_course_requirements_44} ${syll_course_requirements_45} ${syll_course_requirements_46} ${syll_course_requirements_47} ${syll_course_requirements_48} ${syll_course_requirements_49} ${syll_course_requirements_50}</w:t>
-                  </w:r>
                 </w:p>
               </w:tc>
             </w:tr>
@@ -3665,7 +4344,7 @@
                   </w:tblPr>
                   <w:tblGrid>
                     <w:gridCol w:w="3700"/>
-                    <w:tblGridChange w:id="0">
+                    <w:tblGridChange w:id="44">
                       <w:tblGrid>
                         <w:gridCol w:w="3700"/>
                       </w:tblGrid>
@@ -3683,7 +4362,7 @@
                         <w:pPr>
                           <w:spacing w:after="0" w:line="240" w:lineRule="auto"/>
                           <w:rPr>
-                            <w:ins w:id="1" w:author="Microsoft account" w:date="2025-07-20T23:17:00Z"/>
+                            <w:ins w:id="45" w:author="Microsoft account" w:date="2025-07-20T23:17:00Z"/>
                             <w:rFonts w:ascii="Times New Roman" w:hAnsi="Times New Roman" w:cs="Times New Roman"/>
                             <w:b/>
                             <w:szCs w:val="18"/>
@@ -3699,8 +4378,6 @@
                           </w:rPr>
                           <w:t>Prepared by:</w:t>
                         </w:r>
-                        <w:bookmarkStart w:id="2" w:name="_GoBack"/>
-                        <w:bookmarkEnd w:id="2"/>
                       </w:p>
                       <w:p>
                         <w:pPr>
@@ -3728,7 +4405,7 @@
                         <w:insideV w:val="none" w:sz="0" w:space="0" w:color="auto"/>
                       </w:tblBorders>
                       <w:tblLayout w:type="fixed"/>
-                      <w:tblPrExChange w:id="3" w:author="Microsoft account" w:date="2025-07-20T23:09:00Z">
+                      <w:tblPrExChange w:id="46" w:author="Microsoft account" w:date="2025-07-20T23:09:00Z">
                         <w:tblPrEx>
                           <w:tblW w:w="3700" w:type="dxa"/>
                           <w:tblInd w:w="5" w:type="dxa"/>
@@ -3746,8 +4423,8 @@
                     </w:tblPrEx>
                     <w:trPr>
                       <w:trHeight w:val="325"/>
-                      <w:del w:id="4" w:author="Microsoft account" w:date="2025-07-20T23:11:00Z"/>
-                      <w:trPrChange w:id="5" w:author="Microsoft account" w:date="2025-07-20T23:09:00Z">
+                      <w:del w:id="47" w:author="Microsoft account" w:date="2025-07-20T23:11:00Z"/>
+                      <w:trPrChange w:id="48" w:author="Microsoft account" w:date="2025-07-20T23:09:00Z">
                         <w:trPr>
                           <w:trHeight w:val="325"/>
                         </w:trPr>
@@ -3756,7 +4433,7 @@
                     <w:tc>
                       <w:tcPr>
                         <w:tcW w:w="3700" w:type="dxa"/>
-                        <w:tcPrChange w:id="6" w:author="Microsoft account" w:date="2025-07-20T23:09:00Z">
+                        <w:tcPrChange w:id="49" w:author="Microsoft account" w:date="2025-07-20T23:09:00Z">
                           <w:tcPr>
                             <w:tcW w:w="3700" w:type="dxa"/>
                             <w:vAlign w:val="center"/>
@@ -3770,13 +4447,13 @@
                           </w:tabs>
                           <w:spacing w:after="0" w:line="240" w:lineRule="auto"/>
                           <w:rPr>
-                            <w:del w:id="7" w:author="Microsoft account" w:date="2025-07-20T23:11:00Z"/>
+                            <w:del w:id="50" w:author="Microsoft account" w:date="2025-07-20T23:11:00Z"/>
                             <w:rFonts w:ascii="Times New Roman" w:hAnsi="Times New Roman" w:cs="Times New Roman"/>
                             <w:szCs w:val="18"/>
                             <w:lang w:val="en-US"/>
-                            <w:rPrChange w:id="8" w:author="Microsoft account" w:date="2025-07-20T22:51:00Z">
+                            <w:rPrChange w:id="51" w:author="Microsoft account" w:date="2025-07-20T22:51:00Z">
                               <w:rPr>
-                                <w:del w:id="9" w:author="Microsoft account" w:date="2025-07-20T23:11:00Z"/>
+                                <w:del w:id="52" w:author="Microsoft account" w:date="2025-07-20T23:11:00Z"/>
                                 <w:rFonts w:ascii="Times New Roman" w:hAnsi="Times New Roman" w:cs="Times New Roman"/>
                                 <w:b/>
                                 <w:szCs w:val="18"/>
@@ -3784,13 +4461,13 @@
                               </w:rPr>
                             </w:rPrChange>
                           </w:rPr>
-                          <w:pPrChange w:id="10" w:author="Microsoft account" w:date="2025-07-20T23:11:00Z">
+                          <w:pPrChange w:id="53" w:author="Microsoft account" w:date="2025-07-20T23:11:00Z">
                             <w:pPr>
                               <w:spacing w:after="0" w:line="240" w:lineRule="auto"/>
                             </w:pPr>
                           </w:pPrChange>
                         </w:pPr>
-                        <w:del w:id="11" w:author="Microsoft account" w:date="2025-07-20T23:11:00Z">
+                        <w:del w:id="54" w:author="Microsoft account" w:date="2025-07-20T23:11:00Z">
                           <w:r>
                             <w:rPr>
                               <w:rFonts w:ascii="Times New Roman" w:hAnsi="Times New Roman" w:cs="Times New Roman"/>
@@ -3825,7 +4502,7 @@
                             <w:lang w:val="en-US"/>
                           </w:rPr>
                         </w:pPr>
-                        <w:ins w:id="12" w:author="Microsoft account" w:date="2025-07-20T23:11:00Z">
+                        <w:ins w:id="55" w:author="Microsoft account" w:date="2025-07-20T23:11:00Z">
                           <w:r>
                             <w:rPr>
                               <w:rFonts w:ascii="Times New Roman" w:hAnsi="Times New Roman" w:cs="Times New Roman"/>
@@ -4022,7 +4699,7 @@
                           </w:rPr>
                           <w:t>Recommending Approval:</w:t>
                         </w:r>
-                        <w:ins w:id="13" w:author="Microsoft account" w:date="2025-07-20T23:18:00Z">
+                        <w:ins w:id="56" w:author="Microsoft account" w:date="2025-07-20T23:18:00Z">
                           <w:r>
                             <w:rPr>
                               <w:rFonts w:ascii="Times New Roman" w:hAnsi="Times New Roman" w:cs="Times New Roman"/>
@@ -4038,7 +4715,7 @@
                   <w:tr>
                     <w:trPr>
                       <w:trHeight w:val="325"/>
-                      <w:del w:id="14" w:author="Microsoft account" w:date="2025-07-20T23:12:00Z"/>
+                      <w:del w:id="57" w:author="Microsoft account" w:date="2025-07-20T23:12:00Z"/>
                     </w:trPr>
                     <w:tc>
                       <w:tcPr>
@@ -4052,12 +4729,12 @@
                           </w:tabs>
                           <w:spacing w:after="0" w:line="240" w:lineRule="auto"/>
                           <w:rPr>
-                            <w:del w:id="15" w:author="Microsoft account" w:date="2025-07-20T23:12:00Z"/>
+                            <w:del w:id="58" w:author="Microsoft account" w:date="2025-07-20T23:12:00Z"/>
                             <w:rFonts w:ascii="Times New Roman" w:hAnsi="Times New Roman" w:cs="Times New Roman"/>
                             <w:b/>
                             <w:szCs w:val="18"/>
                           </w:rPr>
-                          <w:pPrChange w:id="16" w:author="Microsoft account" w:date="2025-07-20T23:12:00Z">
+                          <w:pPrChange w:id="59" w:author="Microsoft account" w:date="2025-07-20T23:12:00Z">
                             <w:pPr>
                               <w:spacing w:after="0" w:line="240" w:lineRule="auto"/>
                             </w:pPr>
@@ -4088,7 +4765,7 @@
                             <w:szCs w:val="18"/>
                           </w:rPr>
                         </w:pPr>
-                        <w:ins w:id="17" w:author="Microsoft account" w:date="2025-07-20T23:12:00Z">
+                        <w:ins w:id="60" w:author="Microsoft account" w:date="2025-07-20T23:12:00Z">
                           <w:r>
                             <w:rPr>
                               <w:rFonts w:ascii="Times New Roman" w:hAnsi="Times New Roman" w:cs="Times New Roman"/>
@@ -4301,7 +4978,7 @@
                           </w:rPr>
                           <w:t>Approved by:</w:t>
                         </w:r>
-                        <w:ins w:id="18" w:author="Microsoft account" w:date="2025-07-20T23:17:00Z">
+                        <w:ins w:id="61" w:author="Microsoft account" w:date="2025-07-20T23:17:00Z">
                           <w:r>
                             <w:rPr>
                               <w:rFonts w:ascii="Times New Roman" w:hAnsi="Times New Roman" w:cs="Times New Roman"/>
@@ -4317,7 +4994,7 @@
                   <w:tr>
                     <w:trPr>
                       <w:trHeight w:val="342"/>
-                      <w:del w:id="19" w:author="Microsoft account" w:date="2025-07-20T23:13:00Z"/>
+                      <w:del w:id="62" w:author="Microsoft account" w:date="2025-07-20T23:13:00Z"/>
                     </w:trPr>
                     <w:tc>
                       <w:tcPr>
@@ -4328,12 +5005,12 @@
                           <w:spacing w:after="0" w:line="240" w:lineRule="auto"/>
                           <w:jc w:val="center"/>
                           <w:rPr>
-                            <w:del w:id="20" w:author="Microsoft account" w:date="2025-07-20T23:13:00Z"/>
+                            <w:del w:id="63" w:author="Microsoft account" w:date="2025-07-20T23:13:00Z"/>
                             <w:rFonts w:ascii="Times New Roman" w:hAnsi="Times New Roman" w:cs="Times New Roman"/>
                             <w:b/>
                             <w:szCs w:val="18"/>
                           </w:rPr>
-                          <w:pPrChange w:id="21" w:author="Microsoft account" w:date="2025-07-20T22:52:00Z">
+                          <w:pPrChange w:id="64" w:author="Microsoft account" w:date="2025-07-20T22:52:00Z">
                             <w:pPr>
                               <w:spacing w:after="0" w:line="240" w:lineRule="auto"/>
                             </w:pPr>
@@ -4364,7 +5041,7 @@
                             <w:szCs w:val="18"/>
                           </w:rPr>
                         </w:pPr>
-                        <w:ins w:id="22" w:author="Microsoft account" w:date="2025-07-20T23:13:00Z">
+                        <w:ins w:id="65" w:author="Microsoft account" w:date="2025-07-20T23:13:00Z">
                           <w:r>
                             <w:rPr>
                               <w:rFonts w:ascii="Times New Roman" w:hAnsi="Times New Roman" w:cs="Times New Roman"/>
@@ -4721,7 +5398,7 @@
 </file>
 
 <file path=word/endnotes.xml><?xml version="1.0" encoding="utf-8"?>
-<w:endnotes xmlns:wpc="http://schemas.microsoft.com/office/word/2010/wordprocessingCanvas" xmlns:mc="http://schemas.openxmlformats.org/markup-compatibility/2006" xmlns:o="urn:schemas-microsoft-com:office:office" xmlns:r="http://schemas.openxmlformats.org/officeDocument/2006/relationships" xmlns:m="http://schemas.openxmlformats.org/officeDocument/2006/math" xmlns:v="urn:schemas-microsoft-com:vml" xmlns:wp14="http://schemas.microsoft.com/office/word/2010/wordprocessingDrawing" xmlns:wp="http://schemas.openxmlformats.org/drawingml/2006/wordprocessingDrawing" xmlns:w10="urn:schemas-microsoft-com:office:word" xmlns:w="http://schemas.openxmlformats.org/wordprocessingml/2006/main" xmlns:w14="http://schemas.microsoft.com/office/word/2010/wordml" xmlns:w15="http://schemas.microsoft.com/office/word/2012/wordml" xmlns:wpg="http://schemas.microsoft.com/office/word/2010/wordprocessingGroup" xmlns:wpi="http://schemas.microsoft.com/office/word/2010/wordprocessingInk" xmlns:wne="http://schemas.microsoft.com/office/word/2006/wordml" xmlns:wps="http://schemas.microsoft.com/office/word/2010/wordprocessingShape" mc:Ignorable="w14 w15 wp14">
+<w:endnotes xmlns:wpc="http://schemas.microsoft.com/office/word/2010/wordprocessingCanvas" xmlns:cx="http://schemas.microsoft.com/office/drawing/2014/chartex" xmlns:cx1="http://schemas.microsoft.com/office/drawing/2015/9/8/chartex" xmlns:cx2="http://schemas.microsoft.com/office/drawing/2015/10/21/chartex" xmlns:cx3="http://schemas.microsoft.com/office/drawing/2016/5/9/chartex" xmlns:cx4="http://schemas.microsoft.com/office/drawing/2016/5/10/chartex" xmlns:cx5="http://schemas.microsoft.com/office/drawing/2016/5/11/chartex" xmlns:cx6="http://schemas.microsoft.com/office/drawing/2016/5/12/chartex" xmlns:cx7="http://schemas.microsoft.com/office/drawing/2016/5/13/chartex" xmlns:cx8="http://schemas.microsoft.com/office/drawing/2016/5/14/chartex" xmlns:mc="http://schemas.openxmlformats.org/markup-compatibility/2006" xmlns:aink="http://schemas.microsoft.com/office/drawing/2016/ink" xmlns:am3d="http://schemas.microsoft.com/office/drawing/2017/model3d" xmlns:o="urn:schemas-microsoft-com:office:office" xmlns:oel="http://schemas.microsoft.com/office/2019/extlst" xmlns:r="http://schemas.openxmlformats.org/officeDocument/2006/relationships" xmlns:m="http://schemas.openxmlformats.org/officeDocument/2006/math" xmlns:v="urn:schemas-microsoft-com:vml" xmlns:wp14="http://schemas.microsoft.com/office/word/2010/wordprocessingDrawing" xmlns:wp="http://schemas.openxmlformats.org/drawingml/2006/wordprocessingDrawing" xmlns:w10="urn:schemas-microsoft-com:office:word" xmlns:w="http://schemas.openxmlformats.org/wordprocessingml/2006/main" xmlns:w14="http://schemas.microsoft.com/office/word/2010/wordml" xmlns:w15="http://schemas.microsoft.com/office/word/2012/wordml" xmlns:w16cex="http://schemas.microsoft.com/office/word/2018/wordml/cex" xmlns:w16cid="http://schemas.microsoft.com/office/word/2016/wordml/cid" xmlns:w16="http://schemas.microsoft.com/office/word/2018/wordml" xmlns:w16du="http://schemas.microsoft.com/office/word/2023/wordml/word16du" xmlns:w16sdtdh="http://schemas.microsoft.com/office/word/2020/wordml/sdtdatahash" xmlns:w16se="http://schemas.microsoft.com/office/word/2015/wordml/symex" xmlns:wpg="http://schemas.microsoft.com/office/word/2010/wordprocessingGroup" xmlns:wpi="http://schemas.microsoft.com/office/word/2010/wordprocessingInk" xmlns:wne="http://schemas.microsoft.com/office/word/2006/wordml" xmlns:wps="http://schemas.microsoft.com/office/word/2010/wordprocessingShape" mc:Ignorable="w14 w15 w16se w16cid w16 w16cex w16sdtdh w16du wp14">
   <w:endnote w:type="separator" w:id="-1">
     <w:p>
       <w:pPr>
@@ -4746,7 +5423,7 @@
 </file>
 
 <file path=word/footnotes.xml><?xml version="1.0" encoding="utf-8"?>
-<w:footnotes xmlns:wpc="http://schemas.microsoft.com/office/word/2010/wordprocessingCanvas" xmlns:mc="http://schemas.openxmlformats.org/markup-compatibility/2006" xmlns:o="urn:schemas-microsoft-com:office:office" xmlns:r="http://schemas.openxmlformats.org/officeDocument/2006/relationships" xmlns:m="http://schemas.openxmlformats.org/officeDocument/2006/math" xmlns:v="urn:schemas-microsoft-com:vml" xmlns:wp14="http://schemas.microsoft.com/office/word/2010/wordprocessingDrawing" xmlns:wp="http://schemas.openxmlformats.org/drawingml/2006/wordprocessingDrawing" xmlns:w10="urn:schemas-microsoft-com:office:word" xmlns:w="http://schemas.openxmlformats.org/wordprocessingml/2006/main" xmlns:w14="http://schemas.microsoft.com/office/word/2010/wordml" xmlns:w15="http://schemas.microsoft.com/office/word/2012/wordml" xmlns:wpg="http://schemas.microsoft.com/office/word/2010/wordprocessingGroup" xmlns:wpi="http://schemas.microsoft.com/office/word/2010/wordprocessingInk" xmlns:wne="http://schemas.microsoft.com/office/word/2006/wordml" xmlns:wps="http://schemas.microsoft.com/office/word/2010/wordprocessingShape" mc:Ignorable="w14 w15 wp14">
+<w:footnotes xmlns:wpc="http://schemas.microsoft.com/office/word/2010/wordprocessingCanvas" xmlns:cx="http://schemas.microsoft.com/office/drawing/2014/chartex" xmlns:cx1="http://schemas.microsoft.com/office/drawing/2015/9/8/chartex" xmlns:cx2="http://schemas.microsoft.com/office/drawing/2015/10/21/chartex" xmlns:cx3="http://schemas.microsoft.com/office/drawing/2016/5/9/chartex" xmlns:cx4="http://schemas.microsoft.com/office/drawing/2016/5/10/chartex" xmlns:cx5="http://schemas.microsoft.com/office/drawing/2016/5/11/chartex" xmlns:cx6="http://schemas.microsoft.com/office/drawing/2016/5/12/chartex" xmlns:cx7="http://schemas.microsoft.com/office/drawing/2016/5/13/chartex" xmlns:cx8="http://schemas.microsoft.com/office/drawing/2016/5/14/chartex" xmlns:mc="http://schemas.openxmlformats.org/markup-compatibility/2006" xmlns:aink="http://schemas.microsoft.com/office/drawing/2016/ink" xmlns:am3d="http://schemas.microsoft.com/office/drawing/2017/model3d" xmlns:o="urn:schemas-microsoft-com:office:office" xmlns:oel="http://schemas.microsoft.com/office/2019/extlst" xmlns:r="http://schemas.openxmlformats.org/officeDocument/2006/relationships" xmlns:m="http://schemas.openxmlformats.org/officeDocument/2006/math" xmlns:v="urn:schemas-microsoft-com:vml" xmlns:wp14="http://schemas.microsoft.com/office/word/2010/wordprocessingDrawing" xmlns:wp="http://schemas.openxmlformats.org/drawingml/2006/wordprocessingDrawing" xmlns:w10="urn:schemas-microsoft-com:office:word" xmlns:w="http://schemas.openxmlformats.org/wordprocessingml/2006/main" xmlns:w14="http://schemas.microsoft.com/office/word/2010/wordml" xmlns:w15="http://schemas.microsoft.com/office/word/2012/wordml" xmlns:w16cex="http://schemas.microsoft.com/office/word/2018/wordml/cex" xmlns:w16cid="http://schemas.microsoft.com/office/word/2016/wordml/cid" xmlns:w16="http://schemas.microsoft.com/office/word/2018/wordml" xmlns:w16du="http://schemas.microsoft.com/office/word/2023/wordml/word16du" xmlns:w16sdtdh="http://schemas.microsoft.com/office/word/2020/wordml/sdtdatahash" xmlns:w16se="http://schemas.microsoft.com/office/word/2015/wordml/symex" xmlns:wpg="http://schemas.microsoft.com/office/word/2010/wordprocessingGroup" xmlns:wpi="http://schemas.microsoft.com/office/word/2010/wordprocessingInk" xmlns:wne="http://schemas.microsoft.com/office/word/2006/wordml" xmlns:wps="http://schemas.microsoft.com/office/word/2010/wordprocessingShape" mc:Ignorable="w14 w15 w16se w16cid w16 w16cex w16sdtdh w16du wp14">
   <w:footnote w:type="separator" w:id="-1">
     <w:p>
       <w:pPr>
@@ -4771,7 +5448,7 @@
 </file>
 
 <file path=word/header1.xml><?xml version="1.0" encoding="utf-8"?>
-<w:hdr xmlns:wpc="http://schemas.microsoft.com/office/word/2010/wordprocessingCanvas" xmlns:mc="http://schemas.openxmlformats.org/markup-compatibility/2006" xmlns:o="urn:schemas-microsoft-com:office:office" xmlns:r="http://schemas.openxmlformats.org/officeDocument/2006/relationships" xmlns:m="http://schemas.openxmlformats.org/officeDocument/2006/math" xmlns:v="urn:schemas-microsoft-com:vml" xmlns:wp14="http://schemas.microsoft.com/office/word/2010/wordprocessingDrawing" xmlns:wp="http://schemas.openxmlformats.org/drawingml/2006/wordprocessingDrawing" xmlns:w10="urn:schemas-microsoft-com:office:word" xmlns:w="http://schemas.openxmlformats.org/wordprocessingml/2006/main" xmlns:w14="http://schemas.microsoft.com/office/word/2010/wordml" xmlns:w15="http://schemas.microsoft.com/office/word/2012/wordml" xmlns:wpg="http://schemas.microsoft.com/office/word/2010/wordprocessingGroup" xmlns:wpi="http://schemas.microsoft.com/office/word/2010/wordprocessingInk" xmlns:wne="http://schemas.microsoft.com/office/word/2006/wordml" xmlns:wps="http://schemas.microsoft.com/office/word/2010/wordprocessingShape" mc:Ignorable="w14 w15 wp14">
+<w:hdr xmlns:wpc="http://schemas.microsoft.com/office/word/2010/wordprocessingCanvas" xmlns:cx="http://schemas.microsoft.com/office/drawing/2014/chartex" xmlns:cx1="http://schemas.microsoft.com/office/drawing/2015/9/8/chartex" xmlns:cx2="http://schemas.microsoft.com/office/drawing/2015/10/21/chartex" xmlns:cx3="http://schemas.microsoft.com/office/drawing/2016/5/9/chartex" xmlns:cx4="http://schemas.microsoft.com/office/drawing/2016/5/10/chartex" xmlns:cx5="http://schemas.microsoft.com/office/drawing/2016/5/11/chartex" xmlns:cx6="http://schemas.microsoft.com/office/drawing/2016/5/12/chartex" xmlns:cx7="http://schemas.microsoft.com/office/drawing/2016/5/13/chartex" xmlns:cx8="http://schemas.microsoft.com/office/drawing/2016/5/14/chartex" xmlns:mc="http://schemas.openxmlformats.org/markup-compatibility/2006" xmlns:aink="http://schemas.microsoft.com/office/drawing/2016/ink" xmlns:am3d="http://schemas.microsoft.com/office/drawing/2017/model3d" xmlns:o="urn:schemas-microsoft-com:office:office" xmlns:oel="http://schemas.microsoft.com/office/2019/extlst" xmlns:r="http://schemas.openxmlformats.org/officeDocument/2006/relationships" xmlns:m="http://schemas.openxmlformats.org/officeDocument/2006/math" xmlns:v="urn:schemas-microsoft-com:vml" xmlns:wp14="http://schemas.microsoft.com/office/word/2010/wordprocessingDrawing" xmlns:wp="http://schemas.openxmlformats.org/drawingml/2006/wordprocessingDrawing" xmlns:w10="urn:schemas-microsoft-com:office:word" xmlns:w="http://schemas.openxmlformats.org/wordprocessingml/2006/main" xmlns:w14="http://schemas.microsoft.com/office/word/2010/wordml" xmlns:w15="http://schemas.microsoft.com/office/word/2012/wordml" xmlns:w16cex="http://schemas.microsoft.com/office/word/2018/wordml/cex" xmlns:w16cid="http://schemas.microsoft.com/office/word/2016/wordml/cid" xmlns:w16="http://schemas.microsoft.com/office/word/2018/wordml" xmlns:w16du="http://schemas.microsoft.com/office/word/2023/wordml/word16du" xmlns:w16sdtdh="http://schemas.microsoft.com/office/word/2020/wordml/sdtdatahash" xmlns:w16se="http://schemas.microsoft.com/office/word/2015/wordml/symex" xmlns:wpg="http://schemas.microsoft.com/office/word/2010/wordprocessingGroup" xmlns:wpi="http://schemas.microsoft.com/office/word/2010/wordprocessingInk" xmlns:wne="http://schemas.microsoft.com/office/word/2006/wordml" xmlns:wps="http://schemas.microsoft.com/office/word/2010/wordprocessingShape" mc:Ignorable="w14 w15 w16se w16cid w16 w16cex w16sdtdh w16du wp14">
   <w:tbl>
     <w:tblPr>
       <w:tblW w:w="2930" w:type="dxa"/>
@@ -5186,7 +5863,7 @@
               <w:sz w:val="16"/>
               <w:szCs w:val="16"/>
             </w:rPr>
-            <w:t>2</w:t>
+            <w:t>1</w:t>
           </w:r>
           <w:r>
             <w:rPr>
@@ -5271,7 +5948,7 @@
       <mc:AlternateContent>
         <mc:Choice Requires="wpg">
           <w:drawing>
-            <wp:anchor distT="0" distB="0" distL="114300" distR="114300" simplePos="0" relativeHeight="251668480" behindDoc="0" locked="0" layoutInCell="1" allowOverlap="1">
+            <wp:anchor distT="0" distB="0" distL="114300" distR="114300" simplePos="0" relativeHeight="251668480" behindDoc="0" locked="0" layoutInCell="1" allowOverlap="1" wp14:anchorId="6AB7B38A" wp14:editId="246FB21E">
               <wp:simplePos x="0" y="0"/>
               <wp:positionH relativeFrom="column">
                 <wp:posOffset>0</wp:posOffset>
@@ -5426,43 +6103,7 @@
                                 <w:sz w:val="19"/>
                                 <w:szCs w:val="19"/>
                               </w:rPr>
-                              <w:t xml:space="preserve"> | Cagayan de Oro | </w:t>
-                            </w:r>
-                            <w:proofErr w:type="spellStart"/>
-                            <w:r>
-                              <w:rPr>
-                                <w:rFonts w:ascii="Arial" w:hAnsi="Arial" w:cs="Arial"/>
-                                <w:sz w:val="19"/>
-                                <w:szCs w:val="19"/>
-                              </w:rPr>
-                              <w:t>Claveria</w:t>
-                            </w:r>
-                            <w:proofErr w:type="spellEnd"/>
-                            <w:r>
-                              <w:rPr>
-                                <w:rFonts w:ascii="Arial" w:hAnsi="Arial" w:cs="Arial"/>
-                                <w:sz w:val="19"/>
-                                <w:szCs w:val="19"/>
-                              </w:rPr>
-                              <w:t xml:space="preserve"> | </w:t>
-                            </w:r>
-                            <w:proofErr w:type="spellStart"/>
-                            <w:r>
-                              <w:rPr>
-                                <w:rFonts w:ascii="Arial" w:hAnsi="Arial" w:cs="Arial"/>
-                                <w:sz w:val="19"/>
-                                <w:szCs w:val="19"/>
-                              </w:rPr>
-                              <w:t>Jasaan</w:t>
-                            </w:r>
-                            <w:proofErr w:type="spellEnd"/>
-                            <w:r>
-                              <w:rPr>
-                                <w:rFonts w:ascii="Arial" w:hAnsi="Arial" w:cs="Arial"/>
-                                <w:sz w:val="19"/>
-                                <w:szCs w:val="19"/>
-                              </w:rPr>
-                              <w:t xml:space="preserve"> | </w:t>
+                              <w:t xml:space="preserve"> | Cagayan de Oro | Claveria | Jasaan | </w:t>
                             </w:r>
                             <w:proofErr w:type="spellStart"/>
                             <w:r>
@@ -5521,7 +6162,7 @@
         </mc:Choice>
         <mc:Fallback>
           <w:pict>
-            <v:group id="Group 1" o:spid="_x0000_s1026" style="position:absolute;margin-left:0;margin-top:-83.25pt;width:374.45pt;height:90.7pt;z-index:251668480" coordorigin=",-850" coordsize="47555,11518" o:gfxdata="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">
+            <v:group w14:anchorId="6AB7B38A" id="Group 1" o:spid="_x0000_s1026" style="position:absolute;margin-left:0;margin-top:-83.25pt;width:374.45pt;height:90.7pt;z-index:251668480" coordorigin=",-850" coordsize="47555,11518" o:gfxdata="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">
               <v:shapetype id="_x0000_t75" coordsize="21600,21600" o:spt="75" o:preferrelative="t" path="m@4@5l@4@11@9@11@9@5xe" filled="f" stroked="f">
                 <v:stroke joinstyle="miter"/>
                 <v:formulas>
@@ -5541,15 +6182,14 @@
                 <v:path o:extrusionok="f" gradientshapeok="t" o:connecttype="rect"/>
                 <o:lock v:ext="edit" aspectratio="t"/>
               </v:shapetype>
-              <v:shape id="Picture 2" o:spid="_x0000_s1027" type="#_x0000_t75" style="position:absolute;top:-850;width:10737;height:11518;visibility:visible;mso-wrap-style:square" o:gfxdata="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">
+              <v:shape id="Picture 2" o:spid="_x0000_s1027" type="#_x0000_t75" style="position:absolute;top:-850;width:10737;height:11518;visibility:visible;mso-wrap-style:square" o:gfxdata="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">
                 <v:imagedata r:id="rId2" o:title=""/>
-                <v:path arrowok="t"/>
               </v:shape>
               <v:shapetype id="_x0000_t202" coordsize="21600,21600" o:spt="202" path="m,l,21600r21600,l21600,xe">
                 <v:stroke joinstyle="miter"/>
                 <v:path gradientshapeok="t" o:connecttype="rect"/>
               </v:shapetype>
-              <v:shape id="Text Box 3" o:spid="_x0000_s1028" type="#_x0000_t202" style="position:absolute;left:10033;top:2159;width:37522;height:7810;visibility:visible;mso-wrap-style:square;v-text-anchor:top" o:gfxdata="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" filled="f" stroked="f">
+              <v:shape id="Text Box 3" o:spid="_x0000_s1028" type="#_x0000_t202" style="position:absolute;left:10033;top:2159;width:37522;height:7810;visibility:visible;mso-wrap-style:square;v-text-anchor:top" o:gfxdata="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" filled="f" stroked="f">
                 <v:textbox>
                   <w:txbxContent>
                     <w:p>
@@ -5627,43 +6267,7 @@
                           <w:sz w:val="19"/>
                           <w:szCs w:val="19"/>
                         </w:rPr>
-                        <w:t xml:space="preserve"> | Cagayan de Oro | </w:t>
-                      </w:r>
-                      <w:proofErr w:type="spellStart"/>
-                      <w:r>
-                        <w:rPr>
-                          <w:rFonts w:ascii="Arial" w:hAnsi="Arial" w:cs="Arial"/>
-                          <w:sz w:val="19"/>
-                          <w:szCs w:val="19"/>
-                        </w:rPr>
-                        <w:t>Claveria</w:t>
-                      </w:r>
-                      <w:proofErr w:type="spellEnd"/>
-                      <w:r>
-                        <w:rPr>
-                          <w:rFonts w:ascii="Arial" w:hAnsi="Arial" w:cs="Arial"/>
-                          <w:sz w:val="19"/>
-                          <w:szCs w:val="19"/>
-                        </w:rPr>
-                        <w:t xml:space="preserve"> | </w:t>
-                      </w:r>
-                      <w:proofErr w:type="spellStart"/>
-                      <w:r>
-                        <w:rPr>
-                          <w:rFonts w:ascii="Arial" w:hAnsi="Arial" w:cs="Arial"/>
-                          <w:sz w:val="19"/>
-                          <w:szCs w:val="19"/>
-                        </w:rPr>
-                        <w:t>Jasaan</w:t>
-                      </w:r>
-                      <w:proofErr w:type="spellEnd"/>
-                      <w:r>
-                        <w:rPr>
-                          <w:rFonts w:ascii="Arial" w:hAnsi="Arial" w:cs="Arial"/>
-                          <w:sz w:val="19"/>
-                          <w:szCs w:val="19"/>
-                        </w:rPr>
-                        <w:t xml:space="preserve"> | </w:t>
+                        <w:t xml:space="preserve"> | Cagayan de Oro | Claveria | Jasaan | </w:t>
                       </w:r>
                       <w:proofErr w:type="spellStart"/>
                       <w:r>
@@ -5721,8 +6325,8 @@
 </file>
 
 <file path=word/numbering.xml><?xml version="1.0" encoding="utf-8"?>
-<w:numbering xmlns:wpc="http://schemas.microsoft.com/office/word/2010/wordprocessingCanvas" xmlns:mc="http://schemas.openxmlformats.org/markup-compatibility/2006" xmlns:o="urn:schemas-microsoft-com:office:office" xmlns:r="http://schemas.openxmlformats.org/officeDocument/2006/relationships" xmlns:m="http://schemas.openxmlformats.org/officeDocument/2006/math" xmlns:v="urn:schemas-microsoft-com:vml" xmlns:wp14="http://schemas.microsoft.com/office/word/2010/wordprocessingDrawing" xmlns:wp="http://schemas.openxmlformats.org/drawingml/2006/wordprocessingDrawing" xmlns:w10="urn:schemas-microsoft-com:office:word" xmlns:w="http://schemas.openxmlformats.org/wordprocessingml/2006/main" xmlns:w14="http://schemas.microsoft.com/office/word/2010/wordml" xmlns:w15="http://schemas.microsoft.com/office/word/2012/wordml" xmlns:wpg="http://schemas.microsoft.com/office/word/2010/wordprocessingGroup" xmlns:wpi="http://schemas.microsoft.com/office/word/2010/wordprocessingInk" xmlns:wne="http://schemas.microsoft.com/office/word/2006/wordml" xmlns:wps="http://schemas.microsoft.com/office/word/2010/wordprocessingShape" mc:Ignorable="w14 w15 wp14">
-  <w:abstractNum w:abstractNumId="0">
+<w:numbering xmlns:wpc="http://schemas.microsoft.com/office/word/2010/wordprocessingCanvas" xmlns:cx="http://schemas.microsoft.com/office/drawing/2014/chartex" xmlns:cx1="http://schemas.microsoft.com/office/drawing/2015/9/8/chartex" xmlns:cx2="http://schemas.microsoft.com/office/drawing/2015/10/21/chartex" xmlns:cx3="http://schemas.microsoft.com/office/drawing/2016/5/9/chartex" xmlns:cx4="http://schemas.microsoft.com/office/drawing/2016/5/10/chartex" xmlns:cx5="http://schemas.microsoft.com/office/drawing/2016/5/11/chartex" xmlns:cx6="http://schemas.microsoft.com/office/drawing/2016/5/12/chartex" xmlns:cx7="http://schemas.microsoft.com/office/drawing/2016/5/13/chartex" xmlns:cx8="http://schemas.microsoft.com/office/drawing/2016/5/14/chartex" xmlns:mc="http://schemas.openxmlformats.org/markup-compatibility/2006" xmlns:aink="http://schemas.microsoft.com/office/drawing/2016/ink" xmlns:am3d="http://schemas.microsoft.com/office/drawing/2017/model3d" xmlns:o="urn:schemas-microsoft-com:office:office" xmlns:oel="http://schemas.microsoft.com/office/2019/extlst" xmlns:r="http://schemas.openxmlformats.org/officeDocument/2006/relationships" xmlns:m="http://schemas.openxmlformats.org/officeDocument/2006/math" xmlns:v="urn:schemas-microsoft-com:vml" xmlns:wp14="http://schemas.microsoft.com/office/word/2010/wordprocessingDrawing" xmlns:wp="http://schemas.openxmlformats.org/drawingml/2006/wordprocessingDrawing" xmlns:w10="urn:schemas-microsoft-com:office:word" xmlns:w="http://schemas.openxmlformats.org/wordprocessingml/2006/main" xmlns:w14="http://schemas.microsoft.com/office/word/2010/wordml" xmlns:w15="http://schemas.microsoft.com/office/word/2012/wordml" xmlns:w16cex="http://schemas.microsoft.com/office/word/2018/wordml/cex" xmlns:w16cid="http://schemas.microsoft.com/office/word/2016/wordml/cid" xmlns:w16="http://schemas.microsoft.com/office/word/2018/wordml" xmlns:w16du="http://schemas.microsoft.com/office/word/2023/wordml/word16du" xmlns:w16sdtdh="http://schemas.microsoft.com/office/word/2020/wordml/sdtdatahash" xmlns:w16se="http://schemas.microsoft.com/office/word/2015/wordml/symex" xmlns:wpg="http://schemas.microsoft.com/office/word/2010/wordprocessingGroup" xmlns:wpi="http://schemas.microsoft.com/office/word/2010/wordprocessingInk" xmlns:wne="http://schemas.microsoft.com/office/word/2006/wordml" xmlns:wps="http://schemas.microsoft.com/office/word/2010/wordprocessingShape" mc:Ignorable="w14 w15 w16se w16cid w16 w16cex w16sdtdh w16du wp14">
+  <w:abstractNum w:abstractNumId="0" w15:restartNumberingAfterBreak="0">
     <w:nsid w:val="3F015263"/>
     <w:multiLevelType w:val="multilevel"/>
     <w:tmpl w:val="3F015263"/>
@@ -5835,7 +6439,7 @@
       </w:rPr>
     </w:lvl>
   </w:abstractNum>
-  <w:abstractNum w:abstractNumId="1">
+  <w:abstractNum w:abstractNumId="1" w15:restartNumberingAfterBreak="0">
     <w:nsid w:val="48A22577"/>
     <w:multiLevelType w:val="multilevel"/>
     <w:tmpl w:val="48A22577"/>
@@ -5925,17 +6529,20 @@
       </w:pPr>
     </w:lvl>
   </w:abstractNum>
-  <w:num w:numId="1">
+  <w:num w:numId="1" w16cid:durableId="1383477317">
     <w:abstractNumId w:val="0"/>
   </w:num>
-  <w:num w:numId="2">
+  <w:num w:numId="2" w16cid:durableId="1750736221">
     <w:abstractNumId w:val="1"/>
   </w:num>
 </w:numbering>
 </file>
 
 <file path=word/people.xml><?xml version="1.0" encoding="utf-8"?>
-<w15:people xmlns:wpc="http://schemas.microsoft.com/office/word/2010/wordprocessingCanvas" xmlns:mc="http://schemas.openxmlformats.org/markup-compatibility/2006" xmlns:o="urn:schemas-microsoft-com:office:office" xmlns:r="http://schemas.openxmlformats.org/officeDocument/2006/relationships" xmlns:m="http://schemas.openxmlformats.org/officeDocument/2006/math" xmlns:v="urn:schemas-microsoft-com:vml" xmlns:wp14="http://schemas.microsoft.com/office/word/2010/wordprocessingDrawing" xmlns:wp="http://schemas.openxmlformats.org/drawingml/2006/wordprocessingDrawing" xmlns:w10="urn:schemas-microsoft-com:office:word" xmlns:w="http://schemas.openxmlformats.org/wordprocessingml/2006/main" xmlns:w14="http://schemas.microsoft.com/office/word/2010/wordml" xmlns:w15="http://schemas.microsoft.com/office/word/2012/wordml" xmlns:wpg="http://schemas.microsoft.com/office/word/2010/wordprocessingGroup" xmlns:wpi="http://schemas.microsoft.com/office/word/2010/wordprocessingInk" xmlns:wne="http://schemas.microsoft.com/office/word/2006/wordml" xmlns:wps="http://schemas.microsoft.com/office/word/2010/wordprocessingShape" mc:Ignorable="w14 w15 wp14">
+<w15:people xmlns:wpc="http://schemas.microsoft.com/office/word/2010/wordprocessingCanvas" xmlns:cx="http://schemas.microsoft.com/office/drawing/2014/chartex" xmlns:cx1="http://schemas.microsoft.com/office/drawing/2015/9/8/chartex" xmlns:cx2="http://schemas.microsoft.com/office/drawing/2015/10/21/chartex" xmlns:cx3="http://schemas.microsoft.com/office/drawing/2016/5/9/chartex" xmlns:cx4="http://schemas.microsoft.com/office/drawing/2016/5/10/chartex" xmlns:cx5="http://schemas.microsoft.com/office/drawing/2016/5/11/chartex" xmlns:cx6="http://schemas.microsoft.com/office/drawing/2016/5/12/chartex" xmlns:cx7="http://schemas.microsoft.com/office/drawing/2016/5/13/chartex" xmlns:cx8="http://schemas.microsoft.com/office/drawing/2016/5/14/chartex" xmlns:mc="http://schemas.openxmlformats.org/markup-compatibility/2006" xmlns:aink="http://schemas.microsoft.com/office/drawing/2016/ink" xmlns:am3d="http://schemas.microsoft.com/office/drawing/2017/model3d" xmlns:o="urn:schemas-microsoft-com:office:office" xmlns:oel="http://schemas.microsoft.com/office/2019/extlst" xmlns:r="http://schemas.openxmlformats.org/officeDocument/2006/relationships" xmlns:m="http://schemas.openxmlformats.org/officeDocument/2006/math" xmlns:v="urn:schemas-microsoft-com:vml" xmlns:wp14="http://schemas.microsoft.com/office/word/2010/wordprocessingDrawing" xmlns:wp="http://schemas.openxmlformats.org/drawingml/2006/wordprocessingDrawing" xmlns:w10="urn:schemas-microsoft-com:office:word" xmlns:w="http://schemas.openxmlformats.org/wordprocessingml/2006/main" xmlns:w14="http://schemas.microsoft.com/office/word/2010/wordml" xmlns:w15="http://schemas.microsoft.com/office/word/2012/wordml" xmlns:w16cex="http://schemas.microsoft.com/office/word/2018/wordml/cex" xmlns:w16cid="http://schemas.microsoft.com/office/word/2016/wordml/cid" xmlns:w16="http://schemas.microsoft.com/office/word/2018/wordml" xmlns:w16du="http://schemas.microsoft.com/office/word/2023/wordml/word16du" xmlns:w16sdtdh="http://schemas.microsoft.com/office/word/2020/wordml/sdtdatahash" xmlns:w16se="http://schemas.microsoft.com/office/word/2015/wordml/symex" xmlns:wpg="http://schemas.microsoft.com/office/word/2010/wordprocessingGroup" xmlns:wpi="http://schemas.microsoft.com/office/word/2010/wordprocessingInk" xmlns:wne="http://schemas.microsoft.com/office/word/2006/wordml" xmlns:wps="http://schemas.microsoft.com/office/word/2010/wordprocessingShape" mc:Ignorable="w14 w15 w16se w16cid w16 w16cex w16sdtdh w16du wp14">
+  <w15:person w15:author="juan valdevieso">
+    <w15:presenceInfo w15:providerId="Windows Live" w15:userId="7a2880aa675506cd"/>
+  </w15:person>
   <w15:person w15:author="Microsoft account">
     <w15:presenceInfo w15:providerId="Windows Live" w15:userId="7a2880aa675506cd"/>
   </w15:person>
@@ -5943,7 +6550,7 @@
 </file>
 
 <file path=word/styles.xml><?xml version="1.0" encoding="utf-8"?>
-<w:styles xmlns:mc="http://schemas.openxmlformats.org/markup-compatibility/2006" xmlns:r="http://schemas.openxmlformats.org/officeDocument/2006/relationships" xmlns:w="http://schemas.openxmlformats.org/wordprocessingml/2006/main" xmlns:w14="http://schemas.microsoft.com/office/word/2010/wordml" xmlns:w15="http://schemas.microsoft.com/office/word/2012/wordml" mc:Ignorable="w14 w15">
+<w:styles xmlns:mc="http://schemas.openxmlformats.org/markup-compatibility/2006" xmlns:r="http://schemas.openxmlformats.org/officeDocument/2006/relationships" xmlns:w="http://schemas.openxmlformats.org/wordprocessingml/2006/main" xmlns:w14="http://schemas.microsoft.com/office/word/2010/wordml" xmlns:w15="http://schemas.microsoft.com/office/word/2012/wordml" xmlns:w16cex="http://schemas.microsoft.com/office/word/2018/wordml/cex" xmlns:w16cid="http://schemas.microsoft.com/office/word/2016/wordml/cid" xmlns:w16="http://schemas.microsoft.com/office/word/2018/wordml" xmlns:w16du="http://schemas.microsoft.com/office/word/2023/wordml/word16du" xmlns:w16sdtdh="http://schemas.microsoft.com/office/word/2020/wordml/sdtdatahash" xmlns:w16se="http://schemas.microsoft.com/office/word/2015/wordml/symex" mc:Ignorable="w14 w15 w16se w16cid w16 w16cex w16sdtdh w16du">
   <w:docDefaults>
     <w:rPrDefault>
       <w:rPr>
@@ -5953,7 +6560,7 @@
     </w:rPrDefault>
     <w:pPrDefault/>
   </w:docDefaults>
-  <w:latentStyles w:defLockedState="0" w:defUIPriority="99" w:defSemiHidden="0" w:defUnhideWhenUsed="0" w:defQFormat="0" w:count="371">
+  <w:latentStyles w:defLockedState="0" w:defUIPriority="99" w:defSemiHidden="0" w:defUnhideWhenUsed="0" w:defQFormat="0" w:count="376">
     <w:lsdException w:name="Normal" w:uiPriority="0" w:qFormat="1"/>
     <w:lsdException w:name="heading 1" w:uiPriority="9" w:qFormat="1"/>
     <w:lsdException w:name="heading 2" w:semiHidden="1" w:uiPriority="9" w:unhideWhenUsed="1" w:qFormat="1"/>
@@ -6323,6 +6930,11 @@
     <w:lsdException w:name="List Table 5 Dark Accent 6" w:uiPriority="50"/>
     <w:lsdException w:name="List Table 6 Colorful Accent 6" w:uiPriority="51"/>
     <w:lsdException w:name="List Table 7 Colorful Accent 6" w:uiPriority="52"/>
+    <w:lsdException w:name="Mention" w:semiHidden="1" w:unhideWhenUsed="1"/>
+    <w:lsdException w:name="Smart Hyperlink" w:semiHidden="1" w:unhideWhenUsed="1"/>
+    <w:lsdException w:name="Hashtag" w:semiHidden="1" w:unhideWhenUsed="1"/>
+    <w:lsdException w:name="Unresolved Mention" w:semiHidden="1" w:unhideWhenUsed="1"/>
+    <w:lsdException w:name="Smart Link" w:semiHidden="1" w:unhideWhenUsed="1"/>
   </w:latentStyles>
   <w:style w:type="paragraph" w:default="1" w:styleId="Normal">
     <w:name w:val="Normal"/>
@@ -6461,7 +7073,6 @@
     <w:uiPriority w:val="39"/>
     <w:qFormat/>
     <w:tblPr>
-      <w:tblInd w:w="0" w:type="dxa"/>
       <w:tblBorders>
         <w:top w:val="single" w:sz="4" w:space="0" w:color="auto"/>
         <w:left w:val="single" w:sz="4" w:space="0" w:color="auto"/>
@@ -6470,12 +7081,6 @@
         <w:insideH w:val="single" w:sz="4" w:space="0" w:color="auto"/>
         <w:insideV w:val="single" w:sz="4" w:space="0" w:color="auto"/>
       </w:tblBorders>
-      <w:tblCellMar>
-        <w:top w:w="0" w:type="dxa"/>
-        <w:left w:w="108" w:type="dxa"/>
-        <w:bottom w:w="0" w:type="dxa"/>
-        <w:right w:w="108" w:type="dxa"/>
-      </w:tblCellMar>
     </w:tblPr>
   </w:style>
   <w:style w:type="paragraph" w:styleId="ListParagraph">
@@ -6593,6 +7198,18 @@
       <w:rFonts w:ascii="Segoe UI" w:hAnsi="Segoe UI" w:cs="Segoe UI"/>
       <w:sz w:val="18"/>
       <w:szCs w:val="18"/>
+      <w:lang w:val="en-PH"/>
+    </w:rPr>
+  </w:style>
+  <w:style w:type="paragraph" w:styleId="Revision">
+    <w:name w:val="Revision"/>
+    <w:hidden/>
+    <w:uiPriority w:val="99"/>
+    <w:semiHidden/>
+    <w:rsid w:val="00636B12"/>
+    <w:rPr>
+      <w:sz w:val="22"/>
+      <w:szCs w:val="22"/>
       <w:lang w:val="en-PH"/>
     </w:rPr>
   </w:style>
@@ -6877,7 +7494,7 @@
 </file>
 
 <file path=customXml/itemProps2.xml><?xml version="1.0" encoding="utf-8"?>
-<ds:datastoreItem xmlns:ds="http://schemas.openxmlformats.org/officeDocument/2006/customXml" ds:itemID="{B230C0BE-6061-4ADA-BDC2-A8E298592C88}">
+<ds:datastoreItem xmlns:ds="http://schemas.openxmlformats.org/officeDocument/2006/customXml" ds:itemID="{0E971D02-7DAA-4EC1-B1FA-CBDCA7F54E8A}">
   <ds:schemaRefs>
     <ds:schemaRef ds:uri="http://schemas.openxmlformats.org/officeDocument/2006/bibliography"/>
   </ds:schemaRefs>

</xml_diff>